<commit_message>
modificaiones para ver status corto
</commit_message>
<xml_diff>
--- a/links-datasets.docx
+++ b/links-datasets.docx
@@ -16,34 +16,6 @@
           <w:color w:val="000000"/>
         </w:rPr>
       </w:pPr>
-      <w:r>
-        <w:rPr>
-          <w:color w:val="000000"/>
-        </w:rPr>
-        <w:t xml:space="preserve">salarios </w:t>
-      </w:r>
-      <w:proofErr w:type="gramStart"/>
-      <w:r>
-        <w:rPr>
-          <w:color w:val="000000"/>
-        </w:rPr>
-        <w:t xml:space="preserve">data  </w:t>
-      </w:r>
-      <w:proofErr w:type="spellStart"/>
-      <w:r>
-        <w:rPr>
-          <w:color w:val="000000"/>
-        </w:rPr>
-        <w:t>Science</w:t>
-      </w:r>
-      <w:proofErr w:type="spellEnd"/>
-      <w:proofErr w:type="gramEnd"/>
-      <w:r>
-        <w:rPr>
-          <w:color w:val="000000"/>
-        </w:rPr>
-        <w:t xml:space="preserve"> -- https://www.kaggle.com/datasets/sanyacodes/salaries-in-data-science</w:t>
-      </w:r>
     </w:p>
     <w:p>
       <w:pPr>
@@ -63,7 +35,21 @@
         <w:rPr>
           <w:color w:val="000000"/>
         </w:rPr>
-        <w:t>Netflix -- https://www.kaggle.com/datasets/rahulvyasm/netflix-movies-and-tv-shows</w:t>
+        <w:t xml:space="preserve">salarios data  </w:t>
+      </w:r>
+      <w:proofErr w:type="spellStart"/>
+      <w:r>
+        <w:rPr>
+          <w:color w:val="000000"/>
+        </w:rPr>
+        <w:t>Science</w:t>
+      </w:r>
+      <w:proofErr w:type="spellEnd"/>
+      <w:r>
+        <w:rPr>
+          <w:color w:val="000000"/>
+        </w:rPr>
+        <w:t xml:space="preserve"> -- https://www.kaggle.com/datasets/sanyacodes/salaries-in-data-science</w:t>
       </w:r>
     </w:p>
     <w:p>
@@ -84,7 +70,7 @@
         <w:rPr>
           <w:color w:val="000000"/>
         </w:rPr>
-        <w:t>Smartphones -- https://www.kaggle.com/datasets/nishantdeswal1810/smartphones</w:t>
+        <w:t>Netflix -- https://www.kaggle.com/datasets/rahulvyasm/netflix-movies-and-tv-shows</w:t>
       </w:r>
     </w:p>
     <w:p>
@@ -105,7 +91,7 @@
         <w:rPr>
           <w:color w:val="000000"/>
         </w:rPr>
-        <w:t>Datos de ventas -- https://www.kaggle.com/datasets/dmitriiponomarev/customers-purchases-data</w:t>
+        <w:t>Smartphones -- https://www.kaggle.com/datasets/nishantdeswal1810/smartphones</w:t>
       </w:r>
     </w:p>
     <w:p>
@@ -123,7 +109,10 @@
         </w:rPr>
       </w:pPr>
       <w:r>
-        <w:t>casas — https://www.kaggle.com/datasets/sukhmandeepsinghbrar/housing-price-dataset?resource=download</w:t>
+        <w:rPr>
+          <w:color w:val="000000"/>
+        </w:rPr>
+        <w:t>Datos de ventas -- https://www.kaggle.com/datasets/dmitriiponomarev/customers-purchases-data</w:t>
       </w:r>
     </w:p>
     <w:p>
@@ -140,6 +129,9 @@
           <w:color w:val="000000"/>
         </w:rPr>
       </w:pPr>
+      <w:r>
+        <w:t>casas — https://www.kaggle.com/datasets/sukhmandeepsinghbrar/housing-price-dataset?resource=download</w:t>
+      </w:r>
     </w:p>
     <w:p>
       <w:pPr>
@@ -155,12 +147,6 @@
           <w:color w:val="000000"/>
         </w:rPr>
       </w:pPr>
-      <w:r>
-        <w:rPr>
-          <w:color w:val="000000"/>
-        </w:rPr>
-        <w:t>modificación</w:t>
-      </w:r>
     </w:p>
     <w:p>
       <w:pPr>
@@ -180,6 +166,27 @@
         <w:rPr>
           <w:color w:val="000000"/>
         </w:rPr>
+        <w:t>modificación</w:t>
+      </w:r>
+    </w:p>
+    <w:p>
+      <w:pPr>
+        <w:widowControl w:val="0"/>
+        <w:pBdr>
+          <w:top w:val="nil"/>
+          <w:left w:val="nil"/>
+          <w:bottom w:val="nil"/>
+          <w:right w:val="nil"/>
+          <w:between w:val="nil"/>
+        </w:pBdr>
+        <w:rPr>
+          <w:color w:val="000000"/>
+        </w:rPr>
+      </w:pPr>
+      <w:r>
+        <w:rPr>
+          <w:color w:val="000000"/>
+        </w:rPr>
         <w:t xml:space="preserve">modificación 2 para ver comandos de </w:t>
       </w:r>
       <w:proofErr w:type="spellStart"/>
@@ -204,6 +211,65 @@
         <w:t>bash</w:t>
       </w:r>
       <w:proofErr w:type="spellEnd"/>
+    </w:p>
+    <w:p>
+      <w:pPr>
+        <w:widowControl w:val="0"/>
+        <w:pBdr>
+          <w:top w:val="nil"/>
+          <w:left w:val="nil"/>
+          <w:bottom w:val="nil"/>
+          <w:right w:val="nil"/>
+          <w:between w:val="nil"/>
+        </w:pBdr>
+        <w:rPr>
+          <w:color w:val="000000"/>
+        </w:rPr>
+      </w:pPr>
+    </w:p>
+    <w:p>
+      <w:pPr>
+        <w:widowControl w:val="0"/>
+        <w:pBdr>
+          <w:top w:val="nil"/>
+          <w:left w:val="nil"/>
+          <w:bottom w:val="nil"/>
+          <w:right w:val="nil"/>
+          <w:between w:val="nil"/>
+        </w:pBdr>
+        <w:rPr>
+          <w:color w:val="000000"/>
+        </w:rPr>
+      </w:pPr>
+      <w:proofErr w:type="spellStart"/>
+      <w:r>
+        <w:rPr>
+          <w:color w:val="000000"/>
+        </w:rPr>
+        <w:t>mas</w:t>
+      </w:r>
+      <w:proofErr w:type="spellEnd"/>
+      <w:r>
+        <w:rPr>
+          <w:color w:val="000000"/>
+        </w:rPr>
+        <w:t xml:space="preserve"> modificaciones</w:t>
+      </w:r>
+    </w:p>
+    <w:p>
+      <w:pPr>
+        <w:widowControl w:val="0"/>
+        <w:pBdr>
+          <w:top w:val="nil"/>
+          <w:left w:val="nil"/>
+          <w:bottom w:val="nil"/>
+          <w:right w:val="nil"/>
+          <w:between w:val="nil"/>
+        </w:pBdr>
+        <w:rPr>
+          <w:color w:val="000000"/>
+        </w:rPr>
+      </w:pPr>
     </w:p>
     <w:p>
       <w:pPr>

</xml_diff>

<commit_message>
modificaciones para ver guit diff
</commit_message>
<xml_diff>
--- a/links-datasets.docx
+++ b/links-datasets.docx
@@ -35,21 +35,7 @@
         <w:rPr>
           <w:color w:val="000000"/>
         </w:rPr>
-        <w:t xml:space="preserve">salarios data  </w:t>
-      </w:r>
-      <w:proofErr w:type="spellStart"/>
-      <w:r>
-        <w:rPr>
-          <w:color w:val="000000"/>
-        </w:rPr>
-        <w:t>Science</w:t>
-      </w:r>
-      <w:proofErr w:type="spellEnd"/>
-      <w:r>
-        <w:rPr>
-          <w:color w:val="000000"/>
-        </w:rPr>
-        <w:t xml:space="preserve"> -- https://www.kaggle.com/datasets/sanyacodes/salaries-in-data-science</w:t>
+        <w:t>salarios data  Science -- https://www.kaggle.com/datasets/sanyacodes/salaries-in-data-science</w:t>
       </w:r>
     </w:p>
     <w:p>
@@ -187,73 +173,79 @@
         <w:rPr>
           <w:color w:val="000000"/>
         </w:rPr>
-        <w:t xml:space="preserve">modificación 2 para ver comandos de </w:t>
+        <w:t>modificación 2 para ver comandos de git bash</w:t>
       </w:r>
-      <w:proofErr w:type="spellStart"/>
+    </w:p>
+    <w:p>
+      <w:pPr>
+        <w:widowControl w:val="0"/>
+        <w:pBdr>
+          <w:top w:val="nil"/>
+          <w:left w:val="nil"/>
+          <w:bottom w:val="nil"/>
+          <w:right w:val="nil"/>
+          <w:between w:val="nil"/>
+        </w:pBdr>
+        <w:rPr>
+          <w:color w:val="000000"/>
+        </w:rPr>
+      </w:pPr>
+    </w:p>
+    <w:p>
+      <w:pPr>
+        <w:widowControl w:val="0"/>
+        <w:pBdr>
+          <w:top w:val="nil"/>
+          <w:left w:val="nil"/>
+          <w:bottom w:val="nil"/>
+          <w:right w:val="nil"/>
+          <w:between w:val="nil"/>
+        </w:pBdr>
+        <w:rPr>
+          <w:color w:val="000000"/>
+        </w:rPr>
+      </w:pPr>
       <w:r>
         <w:rPr>
           <w:color w:val="000000"/>
         </w:rPr>
-        <w:t>git</w:t>
+        <w:t>mas modificaciones</w:t>
       </w:r>
-      <w:proofErr w:type="spellEnd"/>
+    </w:p>
+    <w:p>
+      <w:pPr>
+        <w:widowControl w:val="0"/>
+        <w:pBdr>
+          <w:top w:val="nil"/>
+          <w:left w:val="nil"/>
+          <w:bottom w:val="nil"/>
+          <w:right w:val="nil"/>
+          <w:between w:val="nil"/>
+        </w:pBdr>
+        <w:rPr>
+          <w:color w:val="000000"/>
+        </w:rPr>
+      </w:pPr>
+    </w:p>
+    <w:p>
+      <w:pPr>
+        <w:widowControl w:val="0"/>
+        <w:pBdr>
+          <w:top w:val="nil"/>
+          <w:left w:val="nil"/>
+          <w:bottom w:val="nil"/>
+          <w:right w:val="nil"/>
+          <w:between w:val="nil"/>
+        </w:pBdr>
+        <w:rPr>
+          <w:color w:val="000000"/>
+        </w:rPr>
+      </w:pPr>
       <w:r>
         <w:rPr>
           <w:color w:val="000000"/>
         </w:rPr>
-        <w:t xml:space="preserve"> </w:t>
-      </w:r>
-      <w:proofErr w:type="spellStart"/>
-      <w:r>
-        <w:rPr>
-          <w:color w:val="000000"/>
-        </w:rPr>
-        <w:t>bash</w:t>
-      </w:r>
-      <w:proofErr w:type="spellEnd"/>
-    </w:p>
-    <w:p>
-      <w:pPr>
-        <w:widowControl w:val="0"/>
-        <w:pBdr>
-          <w:top w:val="nil"/>
-          <w:left w:val="nil"/>
-          <w:bottom w:val="nil"/>
-          <w:right w:val="nil"/>
-          <w:between w:val="nil"/>
-        </w:pBdr>
-        <w:rPr>
-          <w:color w:val="000000"/>
-        </w:rPr>
-      </w:pPr>
-    </w:p>
-    <w:p>
-      <w:pPr>
-        <w:widowControl w:val="0"/>
-        <w:pBdr>
-          <w:top w:val="nil"/>
-          <w:left w:val="nil"/>
-          <w:bottom w:val="nil"/>
-          <w:right w:val="nil"/>
-          <w:between w:val="nil"/>
-        </w:pBdr>
-        <w:rPr>
-          <w:color w:val="000000"/>
-        </w:rPr>
-      </w:pPr>
-      <w:proofErr w:type="spellStart"/>
-      <w:r>
-        <w:rPr>
-          <w:color w:val="000000"/>
-        </w:rPr>
-        <w:t>mas</w:t>
-      </w:r>
-      <w:proofErr w:type="spellEnd"/>
-      <w:r>
-        <w:rPr>
-          <w:color w:val="000000"/>
-        </w:rPr>
-        <w:t xml:space="preserve"> modificaciones</w:t>
+        <w:t>modificación para ver git diff</w:t>
       </w:r>
     </w:p>
     <w:p>

</xml_diff>

<commit_message>
actyalizacion para ver trabajo con ramas
</commit_message>
<xml_diff>
--- a/links-datasets.docx
+++ b/links-datasets.docx
@@ -246,6 +246,42 @@
           <w:color w:val="000000"/>
         </w:rPr>
         <w:t>modificación para ver git diff</w:t>
+      </w:r>
+    </w:p>
+    <w:p>
+      <w:pPr>
+        <w:widowControl w:val="0"/>
+        <w:pBdr>
+          <w:top w:val="nil"/>
+          <w:left w:val="nil"/>
+          <w:bottom w:val="nil"/>
+          <w:right w:val="nil"/>
+          <w:between w:val="nil"/>
+        </w:pBdr>
+        <w:rPr>
+          <w:color w:val="000000"/>
+        </w:rPr>
+      </w:pPr>
+    </w:p>
+    <w:p>
+      <w:pPr>
+        <w:widowControl w:val="0"/>
+        <w:pBdr>
+          <w:top w:val="nil"/>
+          <w:left w:val="nil"/>
+          <w:bottom w:val="nil"/>
+          <w:right w:val="nil"/>
+          <w:between w:val="nil"/>
+        </w:pBdr>
+        <w:rPr>
+          <w:color w:val="000000"/>
+        </w:rPr>
+      </w:pPr>
+      <w:r>
+        <w:rPr>
+          <w:color w:val="000000"/>
+        </w:rPr>
+        <w:t>modificacion de rama</w:t>
       </w:r>
     </w:p>
     <w:p>

</xml_diff>

<commit_message>
ultima modificacion hecha a repo existente
</commit_message>
<xml_diff>
--- a/links-datasets.docx
+++ b/links-datasets.docx
@@ -298,6 +298,27 @@
           <w:color w:val="000000"/>
         </w:rPr>
       </w:pPr>
+    </w:p>
+    <w:p>
+      <w:pPr>
+        <w:widowControl w:val="0"/>
+        <w:pBdr>
+          <w:top w:val="nil"/>
+          <w:left w:val="nil"/>
+          <w:bottom w:val="nil"/>
+          <w:right w:val="nil"/>
+          <w:between w:val="nil"/>
+        </w:pBdr>
+        <w:rPr>
+          <w:color w:val="000000"/>
+        </w:rPr>
+      </w:pPr>
+      <w:r>
+        <w:rPr>
+          <w:color w:val="000000"/>
+        </w:rPr>
+        <w:t>ultima modifiocacion final</w:t>
+      </w:r>
     </w:p>
     <w:p>
       <w:pPr>

</xml_diff>